<commit_message>
Part 2 Update, minor syntax corrections.
Part 2 - Language Comparison, updated points to be more clear and concise.

Minor grammar and syntax corrections.
</commit_message>
<xml_diff>
--- a/A11/CST8152_A11_Henry812Colin946.docx
+++ b/A11/CST8152_A11_Henry812Colin946.docx
@@ -2031,7 +2031,27 @@
           <w:sz w:val="24"/>
           <w:szCs w:val="28"/>
         </w:rPr>
-        <w:t xml:space="preserve"> as we believe it’s important for students to understand how each datatype works. To create a data type you would do the following:</w:t>
+        <w:t xml:space="preserve"> as we believe it’s important for students to understand how each datatype works. To create a data </w:t>
+      </w:r>
+      <w:r>
+        <w:rPr>
+          <w:rFonts w:ascii="Arial" w:eastAsia="Arial" w:hAnsi="Arial" w:cs="Arial"/>
+          <w:iCs/>
+          <w:spacing w:val="-2"/>
+          <w:sz w:val="24"/>
+          <w:szCs w:val="28"/>
+        </w:rPr>
+        <w:t>type,</w:t>
+      </w:r>
+      <w:r>
+        <w:rPr>
+          <w:rFonts w:ascii="Arial" w:eastAsia="Arial" w:hAnsi="Arial" w:cs="Arial"/>
+          <w:iCs/>
+          <w:spacing w:val="-2"/>
+          <w:sz w:val="24"/>
+          <w:szCs w:val="28"/>
+        </w:rPr>
+        <w:t xml:space="preserve"> you would do the following:</w:t>
       </w:r>
     </w:p>
     <w:p>
@@ -2553,7 +2573,29 @@
           <w:sz w:val="20"/>
           <w:szCs w:val="20"/>
         </w:rPr>
-        <w:t>def myfunction()</w:t>
+        <w:t>def my</w:t>
+      </w:r>
+      <w:r>
+        <w:rPr>
+          <w:rFonts w:ascii="Arial" w:eastAsia="Arial" w:hAnsi="Arial" w:cs="Arial"/>
+          <w:iCs/>
+          <w:color w:val="538135" w:themeColor="accent6" w:themeShade="BF"/>
+          <w:spacing w:val="-2"/>
+          <w:sz w:val="20"/>
+          <w:szCs w:val="20"/>
+        </w:rPr>
+        <w:t>F</w:t>
+      </w:r>
+      <w:r>
+        <w:rPr>
+          <w:rFonts w:ascii="Arial" w:eastAsia="Arial" w:hAnsi="Arial" w:cs="Arial"/>
+          <w:iCs/>
+          <w:color w:val="538135" w:themeColor="accent6" w:themeShade="BF"/>
+          <w:spacing w:val="-2"/>
+          <w:sz w:val="20"/>
+          <w:szCs w:val="20"/>
+        </w:rPr>
+        <w:t>unction()</w:t>
       </w:r>
       <w:r>
         <w:rPr>
@@ -2630,7 +2672,29 @@
           <w:sz w:val="20"/>
           <w:szCs w:val="20"/>
         </w:rPr>
-        <w:t>myfunction()</w:t>
+        <w:t>my</w:t>
+      </w:r>
+      <w:r>
+        <w:rPr>
+          <w:rFonts w:ascii="Arial" w:eastAsia="Arial" w:hAnsi="Arial" w:cs="Arial"/>
+          <w:iCs/>
+          <w:color w:val="538135" w:themeColor="accent6" w:themeShade="BF"/>
+          <w:spacing w:val="-2"/>
+          <w:sz w:val="20"/>
+          <w:szCs w:val="20"/>
+        </w:rPr>
+        <w:t>F</w:t>
+      </w:r>
+      <w:r>
+        <w:rPr>
+          <w:rFonts w:ascii="Arial" w:eastAsia="Arial" w:hAnsi="Arial" w:cs="Arial"/>
+          <w:iCs/>
+          <w:color w:val="538135" w:themeColor="accent6" w:themeShade="BF"/>
+          <w:spacing w:val="-2"/>
+          <w:sz w:val="20"/>
+          <w:szCs w:val="20"/>
+        </w:rPr>
+        <w:t>unction()</w:t>
       </w:r>
     </w:p>
     <w:p>
@@ -2741,7 +2805,29 @@
           <w:sz w:val="20"/>
           <w:szCs w:val="20"/>
         </w:rPr>
-        <w:t>def myfunction(</w:t>
+        <w:t>def my</w:t>
+      </w:r>
+      <w:r>
+        <w:rPr>
+          <w:rFonts w:ascii="Arial" w:eastAsia="Arial" w:hAnsi="Arial" w:cs="Arial"/>
+          <w:iCs/>
+          <w:color w:val="538135" w:themeColor="accent6" w:themeShade="BF"/>
+          <w:spacing w:val="-2"/>
+          <w:sz w:val="20"/>
+          <w:szCs w:val="20"/>
+        </w:rPr>
+        <w:t>F</w:t>
+      </w:r>
+      <w:r>
+        <w:rPr>
+          <w:rFonts w:ascii="Arial" w:eastAsia="Arial" w:hAnsi="Arial" w:cs="Arial"/>
+          <w:iCs/>
+          <w:color w:val="538135" w:themeColor="accent6" w:themeShade="BF"/>
+          <w:spacing w:val="-2"/>
+          <w:sz w:val="20"/>
+          <w:szCs w:val="20"/>
+        </w:rPr>
+        <w:t>unction(</w:t>
       </w:r>
       <w:r>
         <w:rPr>
@@ -2885,7 +2971,29 @@
           <w:sz w:val="20"/>
           <w:szCs w:val="20"/>
         </w:rPr>
-        <w:t>myfunction(</w:t>
+        <w:t>my</w:t>
+      </w:r>
+      <w:r>
+        <w:rPr>
+          <w:rFonts w:ascii="Arial" w:eastAsia="Arial" w:hAnsi="Arial" w:cs="Arial"/>
+          <w:iCs/>
+          <w:color w:val="538135" w:themeColor="accent6" w:themeShade="BF"/>
+          <w:spacing w:val="-2"/>
+          <w:sz w:val="20"/>
+          <w:szCs w:val="20"/>
+        </w:rPr>
+        <w:t>F</w:t>
+      </w:r>
+      <w:r>
+        <w:rPr>
+          <w:rFonts w:ascii="Arial" w:eastAsia="Arial" w:hAnsi="Arial" w:cs="Arial"/>
+          <w:iCs/>
+          <w:color w:val="538135" w:themeColor="accent6" w:themeShade="BF"/>
+          <w:spacing w:val="-2"/>
+          <w:sz w:val="20"/>
+          <w:szCs w:val="20"/>
+        </w:rPr>
+        <w:t>unction(</w:t>
       </w:r>
       <w:r>
         <w:rPr>
@@ -4930,7 +5038,27 @@
           <w:sz w:val="24"/>
           <w:szCs w:val="24"/>
         </w:rPr>
-        <w:t xml:space="preserve"> will follow Python for it’s input and output commands.</w:t>
+        <w:t xml:space="preserve"> will follow Python for </w:t>
+      </w:r>
+      <w:proofErr w:type="spellStart"/>
+      <w:r>
+        <w:rPr>
+          <w:rFonts w:ascii="Arial" w:eastAsia="Arial" w:hAnsi="Arial"/>
+          <w:iCs/>
+          <w:sz w:val="24"/>
+          <w:szCs w:val="24"/>
+        </w:rPr>
+        <w:t>it’s</w:t>
+      </w:r>
+      <w:proofErr w:type="spellEnd"/>
+      <w:r>
+        <w:rPr>
+          <w:rFonts w:ascii="Arial" w:eastAsia="Arial" w:hAnsi="Arial"/>
+          <w:iCs/>
+          <w:sz w:val="24"/>
+          <w:szCs w:val="24"/>
+        </w:rPr>
+        <w:t xml:space="preserve"> input and output commands.</w:t>
       </w:r>
       <w:r>
         <w:rPr>
@@ -4949,7 +5077,25 @@
           <w:sz w:val="24"/>
           <w:szCs w:val="24"/>
         </w:rPr>
-        <w:t>message that is saved as a string. This saving limitation also acts as an elegant way to teach students a simple to grasp use for casting, if for example they want to input a number.</w:t>
+        <w:t>message that is saved as a string. This saving limitation also acts as an elegant way to teach students a simple</w:t>
+      </w:r>
+      <w:r>
+        <w:rPr>
+          <w:rFonts w:ascii="Arial" w:eastAsia="Arial" w:hAnsi="Arial"/>
+          <w:iCs/>
+          <w:sz w:val="24"/>
+          <w:szCs w:val="24"/>
+        </w:rPr>
+        <w:t xml:space="preserve"> use</w:t>
+      </w:r>
+      <w:r>
+        <w:rPr>
+          <w:rFonts w:ascii="Arial" w:eastAsia="Arial" w:hAnsi="Arial"/>
+          <w:iCs/>
+          <w:sz w:val="24"/>
+          <w:szCs w:val="24"/>
+        </w:rPr>
+        <w:t xml:space="preserve"> for casting, if for example they want to input a number.</w:t>
       </w:r>
     </w:p>
     <w:p>
@@ -5314,7 +5460,25 @@
           <w:sz w:val="24"/>
           <w:szCs w:val="24"/>
         </w:rPr>
-        <w:t xml:space="preserve">Mouse will also include a simplistic class definition system. This will present itself similarly to Python’s standard class creation however it will work more similarly to C’s structs as Mouse’s classes will </w:t>
+        <w:t xml:space="preserve">Mouse will also include a simplistic class definition system. This will present itself similarly to Python’s standard class </w:t>
+      </w:r>
+      <w:r>
+        <w:rPr>
+          <w:rFonts w:ascii="Arial" w:eastAsia="Arial" w:hAnsi="Arial"/>
+          <w:iCs/>
+          <w:sz w:val="24"/>
+          <w:szCs w:val="24"/>
+        </w:rPr>
+        <w:t>creation,</w:t>
+      </w:r>
+      <w:r>
+        <w:rPr>
+          <w:rFonts w:ascii="Arial" w:eastAsia="Arial" w:hAnsi="Arial"/>
+          <w:iCs/>
+          <w:sz w:val="24"/>
+          <w:szCs w:val="24"/>
+        </w:rPr>
+        <w:t xml:space="preserve"> however it will work more similarly to C’s structs as Mouse’s classes will </w:t>
       </w:r>
       <w:r>
         <w:rPr>
@@ -5508,7 +5672,43 @@
           <w:sz w:val="24"/>
           <w:szCs w:val="24"/>
         </w:rPr>
-        <w:t>This allows students to learn the basic of object oriented programming while still using the simplistic and approachable nature of a script language.</w:t>
+        <w:t>This allows students to learn the basic</w:t>
+      </w:r>
+      <w:r>
+        <w:rPr>
+          <w:rFonts w:ascii="Arial" w:eastAsia="Arial" w:hAnsi="Arial"/>
+          <w:iCs/>
+          <w:sz w:val="24"/>
+          <w:szCs w:val="24"/>
+        </w:rPr>
+        <w:t>s</w:t>
+      </w:r>
+      <w:r>
+        <w:rPr>
+          <w:rFonts w:ascii="Arial" w:eastAsia="Arial" w:hAnsi="Arial"/>
+          <w:iCs/>
+          <w:sz w:val="24"/>
+          <w:szCs w:val="24"/>
+        </w:rPr>
+        <w:t xml:space="preserve"> of </w:t>
+      </w:r>
+      <w:r>
+        <w:rPr>
+          <w:rFonts w:ascii="Arial" w:eastAsia="Arial" w:hAnsi="Arial"/>
+          <w:iCs/>
+          <w:sz w:val="24"/>
+          <w:szCs w:val="24"/>
+        </w:rPr>
+        <w:t>object-oriented</w:t>
+      </w:r>
+      <w:r>
+        <w:rPr>
+          <w:rFonts w:ascii="Arial" w:eastAsia="Arial" w:hAnsi="Arial"/>
+          <w:iCs/>
+          <w:sz w:val="24"/>
+          <w:szCs w:val="24"/>
+        </w:rPr>
+        <w:t xml:space="preserve"> programming while still using the simplistic and approachable nature of a script language.</w:t>
       </w:r>
     </w:p>
     <w:p>
@@ -6373,7 +6573,23 @@
                       <w:color w:val="000000"/>
                       <w:lang w:val="en-CA" w:eastAsia="en-CA"/>
                     </w:rPr>
-                    <w:t>Interpreted languages may have lower performance in some respects.</w:t>
+                    <w:t xml:space="preserve">Interpreted languages may have lower performance in </w:t>
+                  </w:r>
+                  <w:r>
+                    <w:rPr>
+                      <w:rFonts w:eastAsia="Times New Roman" w:cs="Calibri"/>
+                      <w:color w:val="000000"/>
+                      <w:lang w:val="en-CA" w:eastAsia="en-CA"/>
+                    </w:rPr>
+                    <w:t>certain</w:t>
+                  </w:r>
+                  <w:r>
+                    <w:rPr>
+                      <w:rFonts w:eastAsia="Times New Roman" w:cs="Calibri"/>
+                      <w:color w:val="000000"/>
+                      <w:lang w:val="en-CA" w:eastAsia="en-CA"/>
+                    </w:rPr>
+                    <w:t xml:space="preserve"> respects.</w:t>
                   </w:r>
                 </w:p>
               </w:tc>
@@ -6476,7 +6692,7 @@
                       <w:color w:val="000000"/>
                       <w:lang w:val="en-CA" w:eastAsia="en-CA"/>
                     </w:rPr>
-                    <w:t>Access to many</w:t>
+                    <w:t xml:space="preserve">Multitudes of comprehensive </w:t>
                   </w:r>
                   <w:r>
                     <w:rPr>
@@ -6484,7 +6700,7 @@
                       <w:color w:val="000000"/>
                       <w:lang w:val="en-CA" w:eastAsia="en-CA"/>
                     </w:rPr>
-                    <w:t xml:space="preserve"> extensive libraries.</w:t>
+                    <w:t>libraries.</w:t>
                   </w:r>
                 </w:p>
               </w:tc>
@@ -7088,7 +7304,23 @@
                       <w:color w:val="000000"/>
                       <w:lang w:val="en-CA" w:eastAsia="en-CA"/>
                     </w:rPr>
-                    <w:t>Provides direct interaction with hardware resources, giving developers fine-grained control.</w:t>
+                    <w:t xml:space="preserve">Provides direct interaction with hardware resources, giving developers </w:t>
+                  </w:r>
+                  <w:r>
+                    <w:rPr>
+                      <w:rFonts w:eastAsia="Times New Roman" w:cs="Calibri"/>
+                      <w:color w:val="000000"/>
+                      <w:lang w:val="en-CA" w:eastAsia="en-CA"/>
+                    </w:rPr>
+                    <w:t>better</w:t>
+                  </w:r>
+                  <w:r>
+                    <w:rPr>
+                      <w:rFonts w:eastAsia="Times New Roman" w:cs="Calibri"/>
+                      <w:color w:val="000000"/>
+                      <w:lang w:val="en-CA" w:eastAsia="en-CA"/>
+                    </w:rPr>
+                    <w:t xml:space="preserve"> control.</w:t>
                   </w:r>
                 </w:p>
               </w:tc>
@@ -7210,7 +7442,23 @@
                       <w:color w:val="000000"/>
                       <w:lang w:val="en-CA" w:eastAsia="en-CA"/>
                     </w:rPr>
-                    <w:t>Used for a wide range of applications, from system software to high-level applications.</w:t>
+                    <w:t>Use</w:t>
+                  </w:r>
+                  <w:r>
+                    <w:rPr>
+                      <w:rFonts w:eastAsia="Times New Roman" w:cs="Calibri"/>
+                      <w:color w:val="000000"/>
+                      <w:lang w:val="en-CA" w:eastAsia="en-CA"/>
+                    </w:rPr>
+                    <w:t>able</w:t>
+                  </w:r>
+                  <w:r>
+                    <w:rPr>
+                      <w:rFonts w:eastAsia="Times New Roman" w:cs="Calibri"/>
+                      <w:color w:val="000000"/>
+                      <w:lang w:val="en-CA" w:eastAsia="en-CA"/>
+                    </w:rPr>
+                    <w:t xml:space="preserve"> for a wide range of applications, from system software to high-level applications.</w:t>
                   </w:r>
                 </w:p>
               </w:tc>
@@ -10285,7 +10533,23 @@
                       <w:color w:val="000000"/>
                       <w:lang w:val="en-CA" w:eastAsia="en-CA"/>
                     </w:rPr>
-                    <w:t>Compiled to bytecode, Java provides high performance, making it suitable for compute-intensive tasks.</w:t>
+                    <w:t>Compiled to bytecode, Java provides high performance, making it suitable for comput</w:t>
+                  </w:r>
+                  <w:r>
+                    <w:rPr>
+                      <w:rFonts w:eastAsia="Times New Roman" w:cs="Calibri"/>
+                      <w:color w:val="000000"/>
+                      <w:lang w:val="en-CA" w:eastAsia="en-CA"/>
+                    </w:rPr>
+                    <w:t xml:space="preserve">ationally </w:t>
+                  </w:r>
+                  <w:r>
+                    <w:rPr>
+                      <w:rFonts w:eastAsia="Times New Roman" w:cs="Calibri"/>
+                      <w:color w:val="000000"/>
+                      <w:lang w:val="en-CA" w:eastAsia="en-CA"/>
+                    </w:rPr>
+                    <w:t>intensive tasks.</w:t>
                   </w:r>
                 </w:p>
               </w:tc>
@@ -10346,7 +10610,31 @@
                       <w:color w:val="000000"/>
                       <w:lang w:val="en-CA" w:eastAsia="en-CA"/>
                     </w:rPr>
-                    <w:t>Write once, run anywhere philosophy allows Java programs to run on any device with a Java Virtual Machine (JVM).</w:t>
+                    <w:t>“</w:t>
+                  </w:r>
+                  <w:r>
+                    <w:rPr>
+                      <w:rFonts w:eastAsia="Times New Roman" w:cs="Calibri"/>
+                      <w:color w:val="000000"/>
+                      <w:lang w:val="en-CA" w:eastAsia="en-CA"/>
+                    </w:rPr>
+                    <w:t>Write once run anywhere</w:t>
+                  </w:r>
+                  <w:r>
+                    <w:rPr>
+                      <w:rFonts w:eastAsia="Times New Roman" w:cs="Calibri"/>
+                      <w:color w:val="000000"/>
+                      <w:lang w:val="en-CA" w:eastAsia="en-CA"/>
+                    </w:rPr>
+                    <w:t>”</w:t>
+                  </w:r>
+                  <w:r>
+                    <w:rPr>
+                      <w:rFonts w:eastAsia="Times New Roman" w:cs="Calibri"/>
+                      <w:color w:val="000000"/>
+                      <w:lang w:val="en-CA" w:eastAsia="en-CA"/>
+                    </w:rPr>
+                    <w:t xml:space="preserve"> philosophy allows Java programs to run on any device with a Java Virtual Machine (JVM).</w:t>
                   </w:r>
                 </w:p>
               </w:tc>
@@ -10468,7 +10756,7 @@
                       <w:color w:val="000000"/>
                       <w:lang w:val="en-CA" w:eastAsia="en-CA"/>
                     </w:rPr>
-                    <w:t>Extensive libraries and frameworks (e.g., Spring) cater to various application domains.</w:t>
+                    <w:t>Extensive frameworks provide a solid foundation for building enterprise-level applications.</w:t>
                   </w:r>
                 </w:p>
               </w:tc>
@@ -11085,7 +11373,7 @@
               </w:trPr>
               <w:tc>
                 <w:tcPr>
-                  <w:tcW w:w="1420" w:type="dxa"/>
+                  <w:tcW w:w="1508" w:type="dxa"/>
                   <w:tcBorders>
                     <w:top w:val="nil"/>
                     <w:left w:val="nil"/>
@@ -11110,7 +11398,7 @@
               </w:tc>
               <w:tc>
                 <w:tcPr>
-                  <w:tcW w:w="8880" w:type="dxa"/>
+                  <w:tcW w:w="8792" w:type="dxa"/>
                   <w:tcBorders>
                     <w:top w:val="single" w:sz="8" w:space="0" w:color="auto"/>
                     <w:left w:val="single" w:sz="8" w:space="0" w:color="auto"/>
@@ -11168,7 +11456,7 @@
               </w:trPr>
               <w:tc>
                 <w:tcPr>
-                  <w:tcW w:w="1420" w:type="dxa"/>
+                  <w:tcW w:w="1508" w:type="dxa"/>
                   <w:vMerge w:val="restart"/>
                   <w:tcBorders>
                     <w:top w:val="single" w:sz="8" w:space="0" w:color="auto"/>
@@ -11202,7 +11490,7 @@
               </w:tc>
               <w:tc>
                 <w:tcPr>
-                  <w:tcW w:w="8880" w:type="dxa"/>
+                  <w:tcW w:w="8792" w:type="dxa"/>
                   <w:tcBorders>
                     <w:top w:val="single" w:sz="8" w:space="0" w:color="auto"/>
                     <w:left w:val="nil"/>
@@ -11228,7 +11516,23 @@
                       <w:color w:val="000000"/>
                       <w:lang w:val="en-CA" w:eastAsia="en-CA"/>
                     </w:rPr>
-                    <w:t>Python's clean and straightforward syntax promotes readability and ease of learning.</w:t>
+                    <w:t>Python's clea</w:t>
+                  </w:r>
+                  <w:r>
+                    <w:rPr>
+                      <w:rFonts w:eastAsia="Times New Roman" w:cs="Calibri"/>
+                      <w:color w:val="000000"/>
+                      <w:lang w:val="en-CA" w:eastAsia="en-CA"/>
+                    </w:rPr>
+                    <w:t>r</w:t>
+                  </w:r>
+                  <w:r>
+                    <w:rPr>
+                      <w:rFonts w:eastAsia="Times New Roman" w:cs="Calibri"/>
+                      <w:color w:val="000000"/>
+                      <w:lang w:val="en-CA" w:eastAsia="en-CA"/>
+                    </w:rPr>
+                    <w:t xml:space="preserve"> and straightforward syntax promotes readability and ease of learning.</w:t>
                   </w:r>
                 </w:p>
               </w:tc>
@@ -11239,7 +11543,7 @@
               </w:trPr>
               <w:tc>
                 <w:tcPr>
-                  <w:tcW w:w="1420" w:type="dxa"/>
+                  <w:tcW w:w="1508" w:type="dxa"/>
                   <w:vMerge/>
                   <w:tcBorders>
                     <w:top w:val="single" w:sz="8" w:space="0" w:color="auto"/>
@@ -11263,7 +11567,68 @@
               </w:tc>
               <w:tc>
                 <w:tcPr>
-                  <w:tcW w:w="8880" w:type="dxa"/>
+                  <w:tcW w:w="8792" w:type="dxa"/>
+                  <w:tcBorders>
+                    <w:top w:val="nil"/>
+                    <w:left w:val="nil"/>
+                    <w:bottom w:val="single" w:sz="4" w:space="0" w:color="auto"/>
+                    <w:right w:val="single" w:sz="8" w:space="0" w:color="auto"/>
+                  </w:tcBorders>
+                  <w:shd w:val="clear" w:color="auto" w:fill="auto"/>
+                  <w:vAlign w:val="center"/>
+                  <w:hideMark/>
+                </w:tcPr>
+                <w:p>
+                  <w:pPr>
+                    <w:widowControl/>
+                    <w:rPr>
+                      <w:rFonts w:eastAsia="Times New Roman" w:cs="Calibri"/>
+                      <w:color w:val="000000"/>
+                      <w:lang w:val="en-CA" w:eastAsia="en-CA"/>
+                    </w:rPr>
+                  </w:pPr>
+                  <w:r>
+                    <w:rPr>
+                      <w:rFonts w:eastAsia="Times New Roman" w:cs="Calibri"/>
+                      <w:color w:val="000000"/>
+                      <w:lang w:val="en-CA" w:eastAsia="en-CA"/>
+                    </w:rPr>
+                    <w:t>Python's large active community provides abundant libraries and resources.</w:t>
+                  </w:r>
+                </w:p>
+              </w:tc>
+            </w:tr>
+            <w:tr>
+              <w:trPr>
+                <w:trHeight w:val="290"/>
+              </w:trPr>
+              <w:tc>
+                <w:tcPr>
+                  <w:tcW w:w="1508" w:type="dxa"/>
+                  <w:vMerge/>
+                  <w:tcBorders>
+                    <w:top w:val="single" w:sz="8" w:space="0" w:color="auto"/>
+                    <w:left w:val="single" w:sz="8" w:space="0" w:color="auto"/>
+                    <w:bottom w:val="single" w:sz="8" w:space="0" w:color="000000"/>
+                    <w:right w:val="single" w:sz="8" w:space="0" w:color="auto"/>
+                  </w:tcBorders>
+                  <w:vAlign w:val="center"/>
+                  <w:hideMark/>
+                </w:tcPr>
+                <w:p>
+                  <w:pPr>
+                    <w:widowControl/>
+                    <w:rPr>
+                      <w:rFonts w:eastAsia="Times New Roman" w:cs="Calibri"/>
+                      <w:color w:val="000000"/>
+                      <w:lang w:val="en-CA" w:eastAsia="en-CA"/>
+                    </w:rPr>
+                  </w:pPr>
+                </w:p>
+              </w:tc>
+              <w:tc>
+                <w:tcPr>
+                  <w:tcW w:w="8792" w:type="dxa"/>
                   <w:tcBorders>
                     <w:top w:val="nil"/>
                     <w:left w:val="nil"/>
@@ -11289,18 +11654,18 @@
                       <w:color w:val="000000"/>
                       <w:lang w:val="en-CA" w:eastAsia="en-CA"/>
                     </w:rPr>
-                    <w:t>Python has a vibrant community, contributing to extensive documentation, support, and a wealth of resources.</w:t>
+                    <w:t>Python's wide variety of libraries and frameworks provide tools for most problems that can be solved with code.</w:t>
                   </w:r>
                 </w:p>
               </w:tc>
             </w:tr>
             <w:tr>
               <w:trPr>
-                <w:trHeight w:val="290"/>
+                <w:trHeight w:val="300"/>
               </w:trPr>
               <w:tc>
                 <w:tcPr>
-                  <w:tcW w:w="1420" w:type="dxa"/>
+                  <w:tcW w:w="1508" w:type="dxa"/>
                   <w:vMerge/>
                   <w:tcBorders>
                     <w:top w:val="single" w:sz="8" w:space="0" w:color="auto"/>
@@ -11324,68 +11689,7 @@
               </w:tc>
               <w:tc>
                 <w:tcPr>
-                  <w:tcW w:w="8880" w:type="dxa"/>
-                  <w:tcBorders>
-                    <w:top w:val="nil"/>
-                    <w:left w:val="nil"/>
-                    <w:bottom w:val="single" w:sz="4" w:space="0" w:color="auto"/>
-                    <w:right w:val="single" w:sz="8" w:space="0" w:color="auto"/>
-                  </w:tcBorders>
-                  <w:shd w:val="clear" w:color="auto" w:fill="auto"/>
-                  <w:vAlign w:val="bottom"/>
-                  <w:hideMark/>
-                </w:tcPr>
-                <w:p>
-                  <w:pPr>
-                    <w:widowControl/>
-                    <w:rPr>
-                      <w:rFonts w:eastAsia="Times New Roman" w:cs="Calibri"/>
-                      <w:color w:val="000000"/>
-                      <w:lang w:val="en-CA" w:eastAsia="en-CA"/>
-                    </w:rPr>
-                  </w:pPr>
-                  <w:r>
-                    <w:rPr>
-                      <w:rFonts w:eastAsia="Times New Roman" w:cs="Calibri"/>
-                      <w:color w:val="000000"/>
-                      <w:lang w:val="en-CA" w:eastAsia="en-CA"/>
-                    </w:rPr>
-                    <w:t>Python's wide variety of libraries and frameworks provides solutions for various areas.</w:t>
-                  </w:r>
-                </w:p>
-              </w:tc>
-            </w:tr>
-            <w:tr>
-              <w:trPr>
-                <w:trHeight w:val="300"/>
-              </w:trPr>
-              <w:tc>
-                <w:tcPr>
-                  <w:tcW w:w="1420" w:type="dxa"/>
-                  <w:vMerge/>
-                  <w:tcBorders>
-                    <w:top w:val="single" w:sz="8" w:space="0" w:color="auto"/>
-                    <w:left w:val="single" w:sz="8" w:space="0" w:color="auto"/>
-                    <w:bottom w:val="single" w:sz="8" w:space="0" w:color="000000"/>
-                    <w:right w:val="single" w:sz="8" w:space="0" w:color="auto"/>
-                  </w:tcBorders>
-                  <w:vAlign w:val="center"/>
-                  <w:hideMark/>
-                </w:tcPr>
-                <w:p>
-                  <w:pPr>
-                    <w:widowControl/>
-                    <w:rPr>
-                      <w:rFonts w:eastAsia="Times New Roman" w:cs="Calibri"/>
-                      <w:color w:val="000000"/>
-                      <w:lang w:val="en-CA" w:eastAsia="en-CA"/>
-                    </w:rPr>
-                  </w:pPr>
-                </w:p>
-              </w:tc>
-              <w:tc>
-                <w:tcPr>
-                  <w:tcW w:w="8880" w:type="dxa"/>
+                  <w:tcW w:w="8792" w:type="dxa"/>
                   <w:tcBorders>
                     <w:top w:val="nil"/>
                     <w:left w:val="nil"/>
@@ -11422,7 +11726,7 @@
               </w:trPr>
               <w:tc>
                 <w:tcPr>
-                  <w:tcW w:w="1420" w:type="dxa"/>
+                  <w:tcW w:w="1508" w:type="dxa"/>
                   <w:vMerge w:val="restart"/>
                   <w:tcBorders>
                     <w:top w:val="nil"/>
@@ -11456,7 +11760,7 @@
               </w:tc>
               <w:tc>
                 <w:tcPr>
-                  <w:tcW w:w="8880" w:type="dxa"/>
+                  <w:tcW w:w="8792" w:type="dxa"/>
                   <w:tcBorders>
                     <w:top w:val="nil"/>
                     <w:left w:val="nil"/>
@@ -11493,7 +11797,7 @@
               </w:trPr>
               <w:tc>
                 <w:tcPr>
-                  <w:tcW w:w="1420" w:type="dxa"/>
+                  <w:tcW w:w="1508" w:type="dxa"/>
                   <w:vMerge/>
                   <w:tcBorders>
                     <w:top w:val="nil"/>
@@ -11517,7 +11821,7 @@
               </w:tc>
               <w:tc>
                 <w:tcPr>
-                  <w:tcW w:w="8880" w:type="dxa"/>
+                  <w:tcW w:w="8792" w:type="dxa"/>
                   <w:tcBorders>
                     <w:top w:val="nil"/>
                     <w:left w:val="nil"/>
@@ -11914,17 +12218,6 @@
         <w:br w:type="page"/>
       </w:r>
     </w:p>
-    <w:p>
-      <w:pPr>
-        <w:spacing w:before="11"/>
-        <w:jc w:val="both"/>
-        <w:rPr>
-          <w:rFonts w:ascii="Arial" w:eastAsia="Arial" w:hAnsi="Arial" w:cs="Arial"/>
-          <w:sz w:val="27"/>
-          <w:szCs w:val="27"/>
-        </w:rPr>
-      </w:pPr>
-    </w:p>
     <w:tbl>
       <w:tblPr>
         <w:tblW w:w="10911" w:type="dxa"/>
@@ -11965,6 +12258,7 @@
                 <w:b/>
                 <w:bCs/>
               </w:rPr>
+              <w:lastRenderedPageBreak/>
               <w:t>Part</w:t>
             </w:r>
           </w:p>
@@ -12495,7 +12789,47 @@
           <w:sz w:val="24"/>
           <w:szCs w:val="28"/>
         </w:rPr>
-        <w:t xml:space="preserve"> signifies that any text within the brackets following it will be printed out to the console, variable data can also be concatinated using string concatination.</w:t>
+        <w:t xml:space="preserve"> signifies that any text within the brackets following it will be printed out to the console, variable data can also be </w:t>
+      </w:r>
+      <w:r>
+        <w:rPr>
+          <w:rFonts w:ascii="Arial" w:eastAsia="Arial" w:hAnsi="Arial" w:cs="Arial"/>
+          <w:iCs/>
+          <w:spacing w:val="-2"/>
+          <w:sz w:val="24"/>
+          <w:szCs w:val="28"/>
+        </w:rPr>
+        <w:t>concatenated</w:t>
+      </w:r>
+      <w:r>
+        <w:rPr>
+          <w:rFonts w:ascii="Arial" w:eastAsia="Arial" w:hAnsi="Arial" w:cs="Arial"/>
+          <w:iCs/>
+          <w:spacing w:val="-2"/>
+          <w:sz w:val="24"/>
+          <w:szCs w:val="28"/>
+        </w:rPr>
+        <w:t xml:space="preserve"> using string </w:t>
+      </w:r>
+      <w:r>
+        <w:rPr>
+          <w:rFonts w:ascii="Arial" w:eastAsia="Arial" w:hAnsi="Arial" w:cs="Arial"/>
+          <w:iCs/>
+          <w:spacing w:val="-2"/>
+          <w:sz w:val="24"/>
+          <w:szCs w:val="28"/>
+        </w:rPr>
+        <w:t>concatenation</w:t>
+      </w:r>
+      <w:r>
+        <w:rPr>
+          <w:rFonts w:ascii="Arial" w:eastAsia="Arial" w:hAnsi="Arial" w:cs="Arial"/>
+          <w:iCs/>
+          <w:spacing w:val="-2"/>
+          <w:sz w:val="24"/>
+          <w:szCs w:val="28"/>
+        </w:rPr>
+        <w:t>.</w:t>
       </w:r>
     </w:p>
     <w:p>
@@ -12569,7 +12903,27 @@
           <w:sz w:val="24"/>
           <w:szCs w:val="28"/>
         </w:rPr>
-        <w:t>signifies that any text within the brackets following it will be analized using binary logic.</w:t>
+        <w:t xml:space="preserve">signifies that any text within the brackets following it will be </w:t>
+      </w:r>
+      <w:r>
+        <w:rPr>
+          <w:rFonts w:ascii="Arial" w:eastAsia="Arial" w:hAnsi="Arial" w:cs="Arial"/>
+          <w:iCs/>
+          <w:spacing w:val="-2"/>
+          <w:sz w:val="24"/>
+          <w:szCs w:val="28"/>
+        </w:rPr>
+        <w:t>analyzed</w:t>
+      </w:r>
+      <w:r>
+        <w:rPr>
+          <w:rFonts w:ascii="Arial" w:eastAsia="Arial" w:hAnsi="Arial" w:cs="Arial"/>
+          <w:iCs/>
+          <w:spacing w:val="-2"/>
+          <w:sz w:val="24"/>
+          <w:szCs w:val="28"/>
+        </w:rPr>
+        <w:t xml:space="preserve"> using binary logic.</w:t>
       </w:r>
     </w:p>
     <w:p>
@@ -12637,7 +12991,77 @@
           <w:sz w:val="24"/>
           <w:szCs w:val="28"/>
         </w:rPr>
-        <w:t>Finally scope is indentified using TAB indentaions and colons. When a colon is present, any following tab indentations are a sub-block for the code; similar to how C and Java uses curly braces. For example:</w:t>
+        <w:t>Finally,</w:t>
+      </w:r>
+      <w:r>
+        <w:rPr>
+          <w:rFonts w:ascii="Arial" w:eastAsia="Arial" w:hAnsi="Arial" w:cs="Arial"/>
+          <w:iCs/>
+          <w:spacing w:val="-2"/>
+          <w:sz w:val="24"/>
+          <w:szCs w:val="28"/>
+        </w:rPr>
+        <w:t xml:space="preserve"> scope is </w:t>
+      </w:r>
+      <w:r>
+        <w:rPr>
+          <w:rFonts w:ascii="Arial" w:eastAsia="Arial" w:hAnsi="Arial" w:cs="Arial"/>
+          <w:iCs/>
+          <w:spacing w:val="-2"/>
+          <w:sz w:val="24"/>
+          <w:szCs w:val="28"/>
+        </w:rPr>
+        <w:t>identified</w:t>
+      </w:r>
+      <w:r>
+        <w:rPr>
+          <w:rFonts w:ascii="Arial" w:eastAsia="Arial" w:hAnsi="Arial" w:cs="Arial"/>
+          <w:iCs/>
+          <w:spacing w:val="-2"/>
+          <w:sz w:val="24"/>
+          <w:szCs w:val="28"/>
+        </w:rPr>
+        <w:t xml:space="preserve"> using TAB </w:t>
+      </w:r>
+      <w:r>
+        <w:rPr>
+          <w:rFonts w:ascii="Arial" w:eastAsia="Arial" w:hAnsi="Arial" w:cs="Arial"/>
+          <w:iCs/>
+          <w:spacing w:val="-2"/>
+          <w:sz w:val="24"/>
+          <w:szCs w:val="28"/>
+        </w:rPr>
+        <w:t>indentations</w:t>
+      </w:r>
+      <w:r>
+        <w:rPr>
+          <w:rFonts w:ascii="Arial" w:eastAsia="Arial" w:hAnsi="Arial" w:cs="Arial"/>
+          <w:iCs/>
+          <w:spacing w:val="-2"/>
+          <w:sz w:val="24"/>
+          <w:szCs w:val="28"/>
+        </w:rPr>
+        <w:t xml:space="preserve"> and colons. When a colon is present, any following tab indentations are a sub-block for the code; similar to how C and Java </w:t>
+      </w:r>
+      <w:r>
+        <w:rPr>
+          <w:rFonts w:ascii="Arial" w:eastAsia="Arial" w:hAnsi="Arial" w:cs="Arial"/>
+          <w:iCs/>
+          <w:spacing w:val="-2"/>
+          <w:sz w:val="24"/>
+          <w:szCs w:val="28"/>
+        </w:rPr>
+        <w:t>use</w:t>
+      </w:r>
+      <w:r>
+        <w:rPr>
+          <w:rFonts w:ascii="Arial" w:eastAsia="Arial" w:hAnsi="Arial" w:cs="Arial"/>
+          <w:iCs/>
+          <w:spacing w:val="-2"/>
+          <w:sz w:val="24"/>
+          <w:szCs w:val="28"/>
+        </w:rPr>
+        <w:t xml:space="preserve"> curly braces. For example:</w:t>
       </w:r>
     </w:p>
     <w:p>
@@ -12863,7 +13287,29 @@
           <w:sz w:val="20"/>
           <w:szCs w:val="20"/>
         </w:rPr>
-        <w:t>* Indentation is exaderated to show detail</w:t>
+        <w:t xml:space="preserve">* Indentation is </w:t>
+      </w:r>
+      <w:proofErr w:type="spellStart"/>
+      <w:r>
+        <w:rPr>
+          <w:rFonts w:ascii="Arial" w:eastAsia="Arial" w:hAnsi="Arial" w:cs="Arial"/>
+          <w:iCs/>
+          <w:spacing w:val="-2"/>
+          <w:sz w:val="20"/>
+          <w:szCs w:val="20"/>
+        </w:rPr>
+        <w:t>exaderated</w:t>
+      </w:r>
+      <w:proofErr w:type="spellEnd"/>
+      <w:r>
+        <w:rPr>
+          <w:rFonts w:ascii="Arial" w:eastAsia="Arial" w:hAnsi="Arial" w:cs="Arial"/>
+          <w:iCs/>
+          <w:spacing w:val="-2"/>
+          <w:sz w:val="20"/>
+          <w:szCs w:val="20"/>
+        </w:rPr>
+        <w:t xml:space="preserve"> to show detail</w:t>
       </w:r>
       <w:r>
         <w:rPr>
@@ -13088,7 +13534,20 @@
                       <w:rPr>
                         <w:noProof/>
                       </w:rPr>
-                      <w:t>GFG, "Difference between Compiled and Interpreted Language," Geeks for Geeks, [Online]. Available: https://www.geeksforgeeks.org/difference-between-compiled-and-interpreted-language/. [Accessed 14 01 2024].</w:t>
+                      <w:t xml:space="preserve">GFG, "Difference between Compiled and Interpreted Language," Geeks for Geeks, [Online]. </w:t>
+                    </w:r>
+                    <w:r>
+                      <w:rPr>
+                        <w:noProof/>
+                        <w:lang w:val="fr-CA"/>
+                      </w:rPr>
+                      <w:t xml:space="preserve">Available: https://www.geeksforgeeks.org/difference-between-compiled-and-interpreted-language/. </w:t>
+                    </w:r>
+                    <w:r>
+                      <w:rPr>
+                        <w:noProof/>
+                      </w:rPr>
+                      <w:t>[Accessed 14 01 2024].</w:t>
                     </w:r>
                   </w:p>
                 </w:tc>
@@ -13174,13 +13633,21 @@
                       <w:pStyle w:val="Bibliography"/>
                       <w:rPr>
                         <w:noProof/>
+                        <w:lang w:val="fr-CA"/>
                       </w:rPr>
                     </w:pPr>
                     <w:r>
                       <w:rPr>
                         <w:noProof/>
                       </w:rPr>
-                      <w:t>testbook, "Difference Between C and Python," [Online]. Available: https://testbook.com/key-differences/difference-between-c-and-python.</w:t>
+                      <w:t xml:space="preserve">testbook, "Difference Between C and Python," [Online]. </w:t>
+                    </w:r>
+                    <w:r>
+                      <w:rPr>
+                        <w:noProof/>
+                        <w:lang w:val="fr-CA"/>
+                      </w:rPr>
+                      <w:t>Available: https://testbook.com/key-differences/difference-between-c-and-python.</w:t>
                     </w:r>
                   </w:p>
                 </w:tc>
@@ -13226,7 +13693,20 @@
                       <w:rPr>
                         <w:noProof/>
                       </w:rPr>
-                      <w:t>The Server Side, "Real world Java applications," The Server Side, [Online]. Available: https://www.theserverside.com/blog/Coffee-Talk-Java-News-Stories-and-Opinions/Java-Applications-Uses-Types-Games-Best-Apps-Minecraft-Android-Mobile-Desktop-IoT. [Accessed 14 01 2024].</w:t>
+                      <w:t xml:space="preserve">The Server Side, "Real world Java applications," The Server Side, [Online]. </w:t>
+                    </w:r>
+                    <w:r>
+                      <w:rPr>
+                        <w:noProof/>
+                        <w:lang w:val="fr-CA"/>
+                      </w:rPr>
+                      <w:t xml:space="preserve">Available: https://www.theserverside.com/blog/Coffee-Talk-Java-News-Stories-and-Opinions/Java-Applications-Uses-Types-Games-Best-Apps-Minecraft-Android-Mobile-Desktop-IoT. </w:t>
+                    </w:r>
+                    <w:r>
+                      <w:rPr>
+                        <w:noProof/>
+                      </w:rPr>
+                      <w:t>[Accessed 14 01 2024].</w:t>
                     </w:r>
                   </w:p>
                 </w:tc>

</xml_diff>